<commit_message>
Add links to Report
Added the links the the github repository and solidify presentation +
shiny app
</commit_message>
<xml_diff>
--- a/Task1_WG_RL.docx
+++ b/Task1_WG_RL.docx
@@ -1,6 +1,6 @@
 
 <file path=word/document.xml><?xml version="1.0" encoding="utf-8"?>
-<w:document xmlns:wpc="http://schemas.microsoft.com/office/word/2010/wordprocessingCanvas" xmlns:mc="http://schemas.openxmlformats.org/markup-compatibility/2006" xmlns:o="urn:schemas-microsoft-com:office:office" xmlns:r="http://schemas.openxmlformats.org/officeDocument/2006/relationships" xmlns:m="http://schemas.openxmlformats.org/officeDocument/2006/math" xmlns:v="urn:schemas-microsoft-com:vml" xmlns:wp14="http://schemas.microsoft.com/office/word/2010/wordprocessingDrawing" xmlns:wp="http://schemas.openxmlformats.org/drawingml/2006/wordprocessingDrawing" xmlns:w10="urn:schemas-microsoft-com:office:word" xmlns:w="http://schemas.openxmlformats.org/wordprocessingml/2006/main" xmlns:w14="http://schemas.microsoft.com/office/word/2010/wordml" xmlns:wpg="http://schemas.microsoft.com/office/word/2010/wordprocessingGroup" xmlns:wpi="http://schemas.microsoft.com/office/word/2010/wordprocessingInk" xmlns:wne="http://schemas.microsoft.com/office/word/2006/wordml" xmlns:wps="http://schemas.microsoft.com/office/word/2010/wordprocessingShape" mc:Ignorable="w14 wp14">
+<w:document xmlns:wpc="http://schemas.microsoft.com/office/word/2010/wordprocessingCanvas" xmlns:mo="http://schemas.microsoft.com/office/mac/office/2008/main" xmlns:mc="http://schemas.openxmlformats.org/markup-compatibility/2006" xmlns:mv="urn:schemas-microsoft-com:mac:vml" xmlns:o="urn:schemas-microsoft-com:office:office" xmlns:r="http://schemas.openxmlformats.org/officeDocument/2006/relationships" xmlns:m="http://schemas.openxmlformats.org/officeDocument/2006/math" xmlns:v="urn:schemas-microsoft-com:vml" xmlns:wp14="http://schemas.microsoft.com/office/word/2010/wordprocessingDrawing" xmlns:wp="http://schemas.openxmlformats.org/drawingml/2006/wordprocessingDrawing" xmlns:w10="urn:schemas-microsoft-com:office:word" xmlns:w="http://schemas.openxmlformats.org/wordprocessingml/2006/main" xmlns:w14="http://schemas.microsoft.com/office/word/2010/wordml" xmlns:wpg="http://schemas.microsoft.com/office/word/2010/wordprocessingGroup" xmlns:wpi="http://schemas.microsoft.com/office/word/2010/wordprocessingInk" xmlns:wne="http://schemas.microsoft.com/office/word/2006/wordml" xmlns:wps="http://schemas.microsoft.com/office/word/2010/wordprocessingShape" mc:Ignorable="w14 wp14">
   <w:body>
     <w:p>
       <w:pPr>
@@ -301,7 +301,7 @@
       <w:sdtContent>
         <w:p>
           <w:pPr>
-            <w:pStyle w:val="Inhaltsverzeichnisberschrift"/>
+            <w:pStyle w:val="TOCHeading"/>
           </w:pPr>
           <w:r>
             <w:rPr>
@@ -312,7 +312,7 @@
         </w:p>
         <w:p>
           <w:pPr>
-            <w:pStyle w:val="Verzeichnis1"/>
+            <w:pStyle w:val="TOC1"/>
             <w:tabs>
               <w:tab w:val="right" w:leader="dot" w:pos="9396"/>
             </w:tabs>
@@ -390,7 +390,7 @@
         </w:p>
         <w:p>
           <w:pPr>
-            <w:pStyle w:val="Verzeichnis1"/>
+            <w:pStyle w:val="TOC1"/>
             <w:tabs>
               <w:tab w:val="right" w:leader="dot" w:pos="9396"/>
             </w:tabs>
@@ -459,7 +459,7 @@
         </w:p>
         <w:p>
           <w:pPr>
-            <w:pStyle w:val="Verzeichnis2"/>
+            <w:pStyle w:val="TOC2"/>
             <w:tabs>
               <w:tab w:val="right" w:leader="dot" w:pos="9396"/>
             </w:tabs>
@@ -528,7 +528,7 @@
         </w:p>
         <w:p>
           <w:pPr>
-            <w:pStyle w:val="Verzeichnis2"/>
+            <w:pStyle w:val="TOC2"/>
             <w:tabs>
               <w:tab w:val="right" w:leader="dot" w:pos="9396"/>
             </w:tabs>
@@ -597,7 +597,7 @@
         </w:p>
         <w:p>
           <w:pPr>
-            <w:pStyle w:val="Verzeichnis3"/>
+            <w:pStyle w:val="TOC3"/>
             <w:tabs>
               <w:tab w:val="right" w:leader="dot" w:pos="9396"/>
             </w:tabs>
@@ -665,7 +665,7 @@
         </w:p>
         <w:p>
           <w:pPr>
-            <w:pStyle w:val="Verzeichnis3"/>
+            <w:pStyle w:val="TOC3"/>
             <w:tabs>
               <w:tab w:val="right" w:leader="dot" w:pos="9396"/>
             </w:tabs>
@@ -733,7 +733,7 @@
         </w:p>
         <w:p>
           <w:pPr>
-            <w:pStyle w:val="Verzeichnis3"/>
+            <w:pStyle w:val="TOC3"/>
             <w:tabs>
               <w:tab w:val="right" w:leader="dot" w:pos="9396"/>
             </w:tabs>
@@ -801,7 +801,7 @@
         </w:p>
         <w:p>
           <w:pPr>
-            <w:pStyle w:val="Verzeichnis2"/>
+            <w:pStyle w:val="TOC2"/>
             <w:tabs>
               <w:tab w:val="right" w:leader="dot" w:pos="9396"/>
             </w:tabs>
@@ -870,7 +870,7 @@
         </w:p>
         <w:p>
           <w:pPr>
-            <w:pStyle w:val="Verzeichnis1"/>
+            <w:pStyle w:val="TOC1"/>
             <w:tabs>
               <w:tab w:val="right" w:leader="dot" w:pos="9396"/>
             </w:tabs>
@@ -939,7 +939,7 @@
         </w:p>
         <w:p>
           <w:pPr>
-            <w:pStyle w:val="Verzeichnis2"/>
+            <w:pStyle w:val="TOC2"/>
             <w:tabs>
               <w:tab w:val="right" w:leader="dot" w:pos="9396"/>
             </w:tabs>
@@ -1008,7 +1008,7 @@
         </w:p>
         <w:p>
           <w:pPr>
-            <w:pStyle w:val="Verzeichnis2"/>
+            <w:pStyle w:val="TOC2"/>
             <w:tabs>
               <w:tab w:val="right" w:leader="dot" w:pos="9396"/>
             </w:tabs>
@@ -1077,7 +1077,7 @@
         </w:p>
         <w:p>
           <w:pPr>
-            <w:pStyle w:val="Verzeichnis1"/>
+            <w:pStyle w:val="TOC1"/>
             <w:tabs>
               <w:tab w:val="right" w:leader="dot" w:pos="9396"/>
             </w:tabs>
@@ -1166,7 +1166,7 @@
     </w:p>
     <w:p>
       <w:pPr>
-        <w:pStyle w:val="berschrift1"/>
+        <w:pStyle w:val="Heading1"/>
       </w:pPr>
       <w:bookmarkStart w:id="0" w:name="_Toc401999781"/>
       <w:r>
@@ -1177,13 +1177,7 @@
     </w:p>
     <w:p>
       <w:r>
-        <w:t xml:space="preserve">In order to implement the given task, it was decided to use the </w:t>
-      </w:r>
-      <w:r>
-        <w:t>software environment</w:t>
-      </w:r>
-      <w:r>
-        <w:t xml:space="preserve"> and programming language </w:t>
+        <w:t xml:space="preserve">In order to implement the given task, it was decided to use the software environment and programming language </w:t>
       </w:r>
       <w:r>
         <w:rPr>
@@ -1212,7 +1206,7 @@
     </w:p>
     <w:p>
       <w:pPr>
-        <w:pStyle w:val="berschrift1"/>
+        <w:pStyle w:val="Heading1"/>
       </w:pPr>
       <w:bookmarkStart w:id="1" w:name="_Toc401999782"/>
       <w:r>
@@ -1222,7 +1216,7 @@
     </w:p>
     <w:p>
       <w:pPr>
-        <w:pStyle w:val="berschrift2"/>
+        <w:pStyle w:val="Heading2"/>
       </w:pPr>
       <w:bookmarkStart w:id="2" w:name="_Toc401999783"/>
       <w:r>
@@ -1289,7 +1283,7 @@
     </w:p>
     <w:p>
       <w:pPr>
-        <w:pStyle w:val="berschrift2"/>
+        <w:pStyle w:val="Heading2"/>
       </w:pPr>
       <w:bookmarkStart w:id="3" w:name="_Toc401999784"/>
       <w:r>
@@ -1301,7 +1295,7 @@
       <w:bookmarkStart w:id="4" w:name="_Toc401999785"/>
       <w:r>
         <w:rPr>
-          <w:rStyle w:val="berschrift3Zchn"/>
+          <w:rStyle w:val="Heading3Char"/>
         </w:rPr>
         <w:t>Irregularities occurring in the csv files.</w:t>
       </w:r>
@@ -1359,7 +1353,7 @@
       <w:bookmarkStart w:id="5" w:name="_Toc401999786"/>
       <w:r>
         <w:rPr>
-          <w:rStyle w:val="berschrift3Zchn"/>
+          <w:rStyle w:val="Heading3Char"/>
         </w:rPr>
         <w:t>Changes to the csv file.</w:t>
       </w:r>
@@ -1415,7 +1409,7 @@
       <w:bookmarkStart w:id="6" w:name="_Toc401999787"/>
       <w:r>
         <w:rPr>
-          <w:rStyle w:val="berschrift3Zchn"/>
+          <w:rStyle w:val="Heading3Char"/>
         </w:rPr>
         <w:lastRenderedPageBreak/>
         <w:t>Code Listing for the cleaning of the csv files.</w:t>
@@ -5363,7 +5357,7 @@
     </w:p>
     <w:p>
       <w:pPr>
-        <w:pStyle w:val="berschrift2"/>
+        <w:pStyle w:val="Heading2"/>
       </w:pPr>
       <w:bookmarkStart w:id="7" w:name="_Toc401999788"/>
       <w:r>
@@ -5413,7 +5407,7 @@
       </w:r>
       <w:r>
         <w:rPr>
-          <w:rStyle w:val="Funotenzeichen"/>
+          <w:rStyle w:val="FootnoteReference"/>
         </w:rPr>
         <w:footnoteReference w:id="1"/>
       </w:r>
@@ -5447,7 +5441,7 @@
     </w:p>
     <w:p>
       <w:pPr>
-        <w:pStyle w:val="berschrift3"/>
+        <w:pStyle w:val="Heading3"/>
       </w:pPr>
       <w:r>
         <w:t>Code Listing for loading the csv files and saving it to Rda</w:t>
@@ -7097,7 +7091,7 @@
     </w:p>
     <w:p>
       <w:pPr>
-        <w:pStyle w:val="berschrift1"/>
+        <w:pStyle w:val="Heading1"/>
       </w:pPr>
       <w:r>
         <w:lastRenderedPageBreak/>
@@ -7107,7 +7101,7 @@
     </w:p>
     <w:p>
       <w:pPr>
-        <w:pStyle w:val="berschrift2"/>
+        <w:pStyle w:val="Heading2"/>
       </w:pPr>
       <w:bookmarkStart w:id="9" w:name="_Toc401999790"/>
       <w:r>
@@ -7137,7 +7131,7 @@
     </w:p>
     <w:p>
       <w:pPr>
-        <w:pStyle w:val="berschrift2"/>
+        <w:pStyle w:val="Heading2"/>
       </w:pPr>
       <w:bookmarkStart w:id="10" w:name="_Toc401999791"/>
       <w:r>
@@ -7155,7 +7149,7 @@
     </w:p>
     <w:p>
       <w:pPr>
-        <w:pStyle w:val="berschrift3"/>
+        <w:pStyle w:val="Heading3"/>
       </w:pPr>
       <w:r>
         <w:t>Code Listing for the calculations and the plotting of Task 1</w:t>
@@ -9868,7 +9862,7 @@
     </w:p>
     <w:p>
       <w:pPr>
-        <w:pStyle w:val="berschrift1"/>
+        <w:pStyle w:val="Heading1"/>
       </w:pPr>
       <w:bookmarkStart w:id="11" w:name="_Toc401999792"/>
       <w:r>
@@ -9883,7 +9877,7 @@
           <w:noProof/>
         </w:rPr>
         <w:drawing>
-          <wp:inline distT="0" distB="0" distL="0" distR="0" wp14:anchorId="58D451BE" wp14:editId="6450DA4F">
+          <wp:inline distT="0" distB="0" distL="0" distR="0" wp14:anchorId="60DE1A6D" wp14:editId="43A8BD4F">
             <wp:extent cx="4792980" cy="3162300"/>
             <wp:effectExtent l="0" t="0" r="7620" b="0"/>
             <wp:docPr id="8" name="Grafik 8"/>
@@ -9927,19 +9921,32 @@
     </w:p>
     <w:p>
       <w:pPr>
-        <w:pStyle w:val="Beschriftung"/>
+        <w:pStyle w:val="Caption"/>
       </w:pPr>
       <w:r>
         <w:t xml:space="preserve">Figure </w:t>
       </w:r>
-      <w:fldSimple w:instr=" SEQ Figure \* ARABIC ">
-        <w:r>
-          <w:rPr>
-            <w:noProof/>
-          </w:rPr>
-          <w:t>1</w:t>
-        </w:r>
-      </w:fldSimple>
+      <w:r>
+        <w:fldChar w:fldCharType="begin"/>
+      </w:r>
+      <w:r>
+        <w:instrText xml:space="preserve"> SEQ Figure \* ARABIC </w:instrText>
+      </w:r>
+      <w:r>
+        <w:fldChar w:fldCharType="separate"/>
+      </w:r>
+      <w:r>
+        <w:rPr>
+          <w:noProof/>
+        </w:rPr>
+        <w:t>1</w:t>
+      </w:r>
+      <w:r>
+        <w:rPr>
+          <w:noProof/>
+        </w:rPr>
+        <w:fldChar w:fldCharType="end"/>
+      </w:r>
       <w:r>
         <w:t xml:space="preserve"> Plot 2014-07-12</w:t>
       </w:r>
@@ -10014,7 +10021,7 @@
     </w:p>
     <w:p>
       <w:pPr>
-        <w:pStyle w:val="berschrift1"/>
+        <w:pStyle w:val="Heading1"/>
       </w:pPr>
       <w:r>
         <w:rPr>
@@ -10022,7 +10029,7 @@
         </w:rPr>
         <w:lastRenderedPageBreak/>
         <w:drawing>
-          <wp:inline distT="0" distB="0" distL="0" distR="0" wp14:anchorId="15074B5B" wp14:editId="53E28F64">
+          <wp:inline distT="0" distB="0" distL="0" distR="0" wp14:anchorId="3B736740" wp14:editId="554CDD23">
             <wp:extent cx="4792980" cy="3162300"/>
             <wp:effectExtent l="0" t="0" r="7620" b="0"/>
             <wp:docPr id="9" name="Grafik 9"/>
@@ -10066,19 +10073,32 @@
     </w:p>
     <w:p>
       <w:pPr>
-        <w:pStyle w:val="Beschriftung"/>
+        <w:pStyle w:val="Caption"/>
       </w:pPr>
       <w:r>
         <w:t xml:space="preserve">Figure </w:t>
       </w:r>
-      <w:fldSimple w:instr=" SEQ Figure \* ARABIC ">
-        <w:r>
-          <w:rPr>
-            <w:noProof/>
-          </w:rPr>
-          <w:t>2</w:t>
-        </w:r>
-      </w:fldSimple>
+      <w:r>
+        <w:fldChar w:fldCharType="begin"/>
+      </w:r>
+      <w:r>
+        <w:instrText xml:space="preserve"> SEQ Figure \* ARABIC </w:instrText>
+      </w:r>
+      <w:r>
+        <w:fldChar w:fldCharType="separate"/>
+      </w:r>
+      <w:r>
+        <w:rPr>
+          <w:noProof/>
+        </w:rPr>
+        <w:t>2</w:t>
+      </w:r>
+      <w:r>
+        <w:rPr>
+          <w:noProof/>
+        </w:rPr>
+        <w:fldChar w:fldCharType="end"/>
+      </w:r>
       <w:r>
         <w:t xml:space="preserve"> Plot 2014-07-13</w:t>
       </w:r>
@@ -10232,14 +10252,14 @@
     </w:p>
     <w:p>
       <w:pPr>
-        <w:pStyle w:val="berschrift1"/>
+        <w:pStyle w:val="Heading1"/>
       </w:pPr>
       <w:r>
         <w:rPr>
           <w:noProof/>
         </w:rPr>
         <w:drawing>
-          <wp:inline distT="0" distB="0" distL="0" distR="0" wp14:anchorId="522654F3" wp14:editId="2395CC2A">
+          <wp:inline distT="0" distB="0" distL="0" distR="0" wp14:anchorId="00CC6E39" wp14:editId="3DAD2067">
             <wp:extent cx="4792980" cy="3162300"/>
             <wp:effectExtent l="0" t="0" r="7620" b="0"/>
             <wp:docPr id="10" name="Grafik 10"/>
@@ -10283,34 +10303,114 @@
     </w:p>
     <w:p>
       <w:pPr>
-        <w:pStyle w:val="Beschriftung"/>
+        <w:pStyle w:val="Caption"/>
       </w:pPr>
       <w:r>
         <w:t xml:space="preserve">Figure </w:t>
       </w:r>
-      <w:fldSimple w:instr=" SEQ Figure \* ARABIC ">
+      <w:r>
+        <w:fldChar w:fldCharType="begin"/>
+      </w:r>
+      <w:r>
+        <w:instrText xml:space="preserve"> SEQ Figure \* ARABIC </w:instrText>
+      </w:r>
+      <w:r>
+        <w:fldChar w:fldCharType="separate"/>
+      </w:r>
+      <w:r>
+        <w:rPr>
+          <w:noProof/>
+        </w:rPr>
+        <w:t>3</w:t>
+      </w:r>
+      <w:r>
+        <w:rPr>
+          <w:noProof/>
+        </w:rPr>
+        <w:fldChar w:fldCharType="end"/>
+      </w:r>
+      <w:r>
+        <w:t xml:space="preserve"> Plot 2014-07-14</w:t>
+      </w:r>
+    </w:p>
+    <w:p>
+      <w:pPr>
+        <w:pStyle w:val="Heading1"/>
+      </w:pPr>
+      <w:r>
+        <w:lastRenderedPageBreak/>
+        <w:t>Demonstration of R</w:t>
+      </w:r>
+      <w:r>
+        <w:t>esults</w:t>
+      </w:r>
+    </w:p>
+    <w:p>
+      <w:r>
+        <w:t xml:space="preserve">For different time resolutions we made a little web application with the r package shiny. The application in hosted the shinyapps server ( </w:t>
+      </w:r>
+      <w:hyperlink r:id="rId12" w:history="1">
         <w:r>
           <w:rPr>
-            <w:noProof/>
+            <w:rStyle w:val="Hyperlink"/>
           </w:rPr>
-          <w:t>3</w:t>
+          <w:t>https://wolfganggross.shinyapps.io/shiny/</w:t>
         </w:r>
-      </w:fldSimple>
-      <w:r>
-        <w:t xml:space="preserve"> Plot 2014-07-14</w:t>
-      </w:r>
-    </w:p>
-    <w:p>
-      <w:r>
-        <w:lastRenderedPageBreak/>
-        <w:t>???</w:t>
+      </w:hyperlink>
+      <w:r>
+        <w:t xml:space="preserve"> .</w:t>
+      </w:r>
+    </w:p>
+    <w:p>
+      <w:r>
+        <w:t xml:space="preserve">The full code can be found on the github repository </w:t>
+      </w:r>
+      <w:hyperlink r:id="rId13" w:history="1">
+        <w:r>
+          <w:rPr>
+            <w:rStyle w:val="Hyperlink"/>
+          </w:rPr>
+          <w:t>https://github.com/WolfgangGross/Social_Data_Mining</w:t>
+        </w:r>
+      </w:hyperlink>
+      <w:r>
+        <w:t xml:space="preserve"> .</w:t>
+      </w:r>
+    </w:p>
+    <w:p>
+      <w:r>
+        <w:t xml:space="preserve">Additional </w:t>
+      </w:r>
+      <w:r>
+        <w:t>there is</w:t>
+      </w:r>
+      <w:r>
+        <w:t xml:space="preserve"> </w:t>
+      </w:r>
+      <w:r>
+        <w:t>a</w:t>
+      </w:r>
+      <w:r>
+        <w:t xml:space="preserve"> presentation for this repository hosted on github created with the r package slidify. </w:t>
+      </w:r>
+      <w:hyperlink r:id="rId14" w:history="1">
+        <w:r>
+          <w:rPr>
+            <w:rStyle w:val="Hyperlink"/>
+          </w:rPr>
+          <w:t>http://wolfganggross.github.io/Social_Data_Mining/</w:t>
+        </w:r>
+      </w:hyperlink>
+      <w:r>
+        <w:t xml:space="preserve"> (work in progress)</w:t>
       </w:r>
       <w:bookmarkStart w:id="12" w:name="_GoBack"/>
       <w:bookmarkEnd w:id="12"/>
     </w:p>
+    <w:p/>
     <w:sectPr>
-      <w:headerReference w:type="default" r:id="rId12"/>
-      <w:footerReference w:type="default" r:id="rId13"/>
+      <w:headerReference w:type="default" r:id="rId15"/>
+      <w:footerReference w:type="default" r:id="rId16"/>
       <w:pgSz w:w="12240" w:h="15840"/>
       <w:pgMar w:top="1417" w:right="1417" w:bottom="1134" w:left="1417" w:header="708" w:footer="708" w:gutter="0"/>
       <w:cols w:space="708"/>
@@ -10322,7 +10422,7 @@
 </file>
 
 <file path=word/endnotes.xml><?xml version="1.0" encoding="utf-8"?>
-<w:endnotes xmlns:wpc="http://schemas.microsoft.com/office/word/2010/wordprocessingCanvas" xmlns:mc="http://schemas.openxmlformats.org/markup-compatibility/2006" xmlns:o="urn:schemas-microsoft-com:office:office" xmlns:r="http://schemas.openxmlformats.org/officeDocument/2006/relationships" xmlns:m="http://schemas.openxmlformats.org/officeDocument/2006/math" xmlns:v="urn:schemas-microsoft-com:vml" xmlns:wp14="http://schemas.microsoft.com/office/word/2010/wordprocessingDrawing" xmlns:wp="http://schemas.openxmlformats.org/drawingml/2006/wordprocessingDrawing" xmlns:w10="urn:schemas-microsoft-com:office:word" xmlns:w="http://schemas.openxmlformats.org/wordprocessingml/2006/main" xmlns:w14="http://schemas.microsoft.com/office/word/2010/wordml" xmlns:wpg="http://schemas.microsoft.com/office/word/2010/wordprocessingGroup" xmlns:wpi="http://schemas.microsoft.com/office/word/2010/wordprocessingInk" xmlns:wne="http://schemas.microsoft.com/office/word/2006/wordml" xmlns:wps="http://schemas.microsoft.com/office/word/2010/wordprocessingShape" mc:Ignorable="w14 wp14">
+<w:endnotes xmlns:wpc="http://schemas.microsoft.com/office/word/2010/wordprocessingCanvas" xmlns:mo="http://schemas.microsoft.com/office/mac/office/2008/main" xmlns:mc="http://schemas.openxmlformats.org/markup-compatibility/2006" xmlns:mv="urn:schemas-microsoft-com:mac:vml" xmlns:o="urn:schemas-microsoft-com:office:office" xmlns:r="http://schemas.openxmlformats.org/officeDocument/2006/relationships" xmlns:m="http://schemas.openxmlformats.org/officeDocument/2006/math" xmlns:v="urn:schemas-microsoft-com:vml" xmlns:wp14="http://schemas.microsoft.com/office/word/2010/wordprocessingDrawing" xmlns:wp="http://schemas.openxmlformats.org/drawingml/2006/wordprocessingDrawing" xmlns:w10="urn:schemas-microsoft-com:office:word" xmlns:w="http://schemas.openxmlformats.org/wordprocessingml/2006/main" xmlns:w14="http://schemas.microsoft.com/office/word/2010/wordml" xmlns:wpg="http://schemas.microsoft.com/office/word/2010/wordprocessingGroup" xmlns:wpi="http://schemas.microsoft.com/office/word/2010/wordprocessingInk" xmlns:wne="http://schemas.microsoft.com/office/word/2006/wordml" xmlns:wps="http://schemas.microsoft.com/office/word/2010/wordprocessingShape" mc:Ignorable="w14 wp14">
   <w:endnote w:type="separator" w:id="-1">
     <w:p>
       <w:pPr>
@@ -10347,7 +10447,7 @@
 </file>
 
 <file path=word/footer1.xml><?xml version="1.0" encoding="utf-8"?>
-<w:ftr xmlns:wpc="http://schemas.microsoft.com/office/word/2010/wordprocessingCanvas" xmlns:mc="http://schemas.openxmlformats.org/markup-compatibility/2006" xmlns:o="urn:schemas-microsoft-com:office:office" xmlns:r="http://schemas.openxmlformats.org/officeDocument/2006/relationships" xmlns:m="http://schemas.openxmlformats.org/officeDocument/2006/math" xmlns:v="urn:schemas-microsoft-com:vml" xmlns:wp14="http://schemas.microsoft.com/office/word/2010/wordprocessingDrawing" xmlns:wp="http://schemas.openxmlformats.org/drawingml/2006/wordprocessingDrawing" xmlns:w10="urn:schemas-microsoft-com:office:word" xmlns:w="http://schemas.openxmlformats.org/wordprocessingml/2006/main" xmlns:w14="http://schemas.microsoft.com/office/word/2010/wordml" xmlns:wpg="http://schemas.microsoft.com/office/word/2010/wordprocessingGroup" xmlns:wpi="http://schemas.microsoft.com/office/word/2010/wordprocessingInk" xmlns:wne="http://schemas.microsoft.com/office/word/2006/wordml" xmlns:wps="http://schemas.microsoft.com/office/word/2010/wordprocessingShape" mc:Ignorable="w14 wp14">
+<w:ftr xmlns:wpc="http://schemas.microsoft.com/office/word/2010/wordprocessingCanvas" xmlns:mo="http://schemas.microsoft.com/office/mac/office/2008/main" xmlns:mc="http://schemas.openxmlformats.org/markup-compatibility/2006" xmlns:mv="urn:schemas-microsoft-com:mac:vml" xmlns:o="urn:schemas-microsoft-com:office:office" xmlns:r="http://schemas.openxmlformats.org/officeDocument/2006/relationships" xmlns:m="http://schemas.openxmlformats.org/officeDocument/2006/math" xmlns:v="urn:schemas-microsoft-com:vml" xmlns:wp14="http://schemas.microsoft.com/office/word/2010/wordprocessingDrawing" xmlns:wp="http://schemas.openxmlformats.org/drawingml/2006/wordprocessingDrawing" xmlns:w10="urn:schemas-microsoft-com:office:word" xmlns:w="http://schemas.openxmlformats.org/wordprocessingml/2006/main" xmlns:w14="http://schemas.microsoft.com/office/word/2010/wordml" xmlns:wpg="http://schemas.microsoft.com/office/word/2010/wordprocessingGroup" xmlns:wpi="http://schemas.microsoft.com/office/word/2010/wordprocessingInk" xmlns:wne="http://schemas.microsoft.com/office/word/2006/wordml" xmlns:wps="http://schemas.microsoft.com/office/word/2010/wordprocessingShape" mc:Ignorable="w14 wp14">
   <w:sdt>
     <w:sdtPr>
       <w:id w:val="1196201191"/>
@@ -10360,7 +10460,7 @@
     <w:sdtContent>
       <w:p>
         <w:pPr>
-          <w:pStyle w:val="Fuzeile"/>
+          <w:pStyle w:val="Footer"/>
           <w:jc w:val="right"/>
         </w:pPr>
         <w:r>
@@ -10377,7 +10477,7 @@
             <w:noProof/>
             <w:lang w:val="de-DE"/>
           </w:rPr>
-          <w:t>10</w:t>
+          <w:t>11</w:t>
         </w:r>
         <w:r>
           <w:fldChar w:fldCharType="end"/>
@@ -10387,14 +10487,14 @@
   </w:sdt>
   <w:p>
     <w:pPr>
-      <w:pStyle w:val="Fuzeile"/>
+      <w:pStyle w:val="Footer"/>
     </w:pPr>
   </w:p>
 </w:ftr>
 </file>
 
 <file path=word/footnotes.xml><?xml version="1.0" encoding="utf-8"?>
-<w:footnotes xmlns:wpc="http://schemas.microsoft.com/office/word/2010/wordprocessingCanvas" xmlns:mc="http://schemas.openxmlformats.org/markup-compatibility/2006" xmlns:o="urn:schemas-microsoft-com:office:office" xmlns:r="http://schemas.openxmlformats.org/officeDocument/2006/relationships" xmlns:m="http://schemas.openxmlformats.org/officeDocument/2006/math" xmlns:v="urn:schemas-microsoft-com:vml" xmlns:wp14="http://schemas.microsoft.com/office/word/2010/wordprocessingDrawing" xmlns:wp="http://schemas.openxmlformats.org/drawingml/2006/wordprocessingDrawing" xmlns:w10="urn:schemas-microsoft-com:office:word" xmlns:w="http://schemas.openxmlformats.org/wordprocessingml/2006/main" xmlns:w14="http://schemas.microsoft.com/office/word/2010/wordml" xmlns:wpg="http://schemas.microsoft.com/office/word/2010/wordprocessingGroup" xmlns:wpi="http://schemas.microsoft.com/office/word/2010/wordprocessingInk" xmlns:wne="http://schemas.microsoft.com/office/word/2006/wordml" xmlns:wps="http://schemas.microsoft.com/office/word/2010/wordprocessingShape" mc:Ignorable="w14 wp14">
+<w:footnotes xmlns:wpc="http://schemas.microsoft.com/office/word/2010/wordprocessingCanvas" xmlns:mo="http://schemas.microsoft.com/office/mac/office/2008/main" xmlns:mc="http://schemas.openxmlformats.org/markup-compatibility/2006" xmlns:mv="urn:schemas-microsoft-com:mac:vml" xmlns:o="urn:schemas-microsoft-com:office:office" xmlns:r="http://schemas.openxmlformats.org/officeDocument/2006/relationships" xmlns:m="http://schemas.openxmlformats.org/officeDocument/2006/math" xmlns:v="urn:schemas-microsoft-com:vml" xmlns:wp14="http://schemas.microsoft.com/office/word/2010/wordprocessingDrawing" xmlns:wp="http://schemas.openxmlformats.org/drawingml/2006/wordprocessingDrawing" xmlns:w10="urn:schemas-microsoft-com:office:word" xmlns:w="http://schemas.openxmlformats.org/wordprocessingml/2006/main" xmlns:w14="http://schemas.microsoft.com/office/word/2010/wordml" xmlns:wpg="http://schemas.microsoft.com/office/word/2010/wordprocessingGroup" xmlns:wpi="http://schemas.microsoft.com/office/word/2010/wordprocessingInk" xmlns:wne="http://schemas.microsoft.com/office/word/2006/wordml" xmlns:wps="http://schemas.microsoft.com/office/word/2010/wordprocessingShape" mc:Ignorable="w14 wp14">
   <w:footnote w:type="separator" w:id="-1">
     <w:p>
       <w:pPr>
@@ -10418,19 +10518,16 @@
   <w:footnote w:id="1">
     <w:p>
       <w:pPr>
-        <w:pStyle w:val="Funotentext"/>
-      </w:pPr>
-      <w:r>
-        <w:rPr>
-          <w:rStyle w:val="Funotenzeichen"/>
+        <w:pStyle w:val="FootnoteText"/>
+      </w:pPr>
+      <w:r>
+        <w:rPr>
+          <w:rStyle w:val="FootnoteReference"/>
         </w:rPr>
         <w:footnoteRef/>
       </w:r>
       <w:r>
-        <w:t xml:space="preserve"> </w:t>
-      </w:r>
-      <w:r>
-        <w:t>For a comparison of the processing speed  for different R libraries see:</w:t>
+        <w:t xml:space="preserve"> For a comparison of the processing speed  for different R libraries see:</w:t>
       </w:r>
       <w:r>
         <w:t xml:space="preserve"> http://statcompute.wordpress.com/2014/02/11/efficiency-of-importing-large-csv-files-in-r/</w:t>
@@ -10444,10 +10541,10 @@
 </file>
 
 <file path=word/header1.xml><?xml version="1.0" encoding="utf-8"?>
-<w:hdr xmlns:wpc="http://schemas.microsoft.com/office/word/2010/wordprocessingCanvas" xmlns:mc="http://schemas.openxmlformats.org/markup-compatibility/2006" xmlns:o="urn:schemas-microsoft-com:office:office" xmlns:r="http://schemas.openxmlformats.org/officeDocument/2006/relationships" xmlns:m="http://schemas.openxmlformats.org/officeDocument/2006/math" xmlns:v="urn:schemas-microsoft-com:vml" xmlns:wp14="http://schemas.microsoft.com/office/word/2010/wordprocessingDrawing" xmlns:wp="http://schemas.openxmlformats.org/drawingml/2006/wordprocessingDrawing" xmlns:w10="urn:schemas-microsoft-com:office:word" xmlns:w="http://schemas.openxmlformats.org/wordprocessingml/2006/main" xmlns:w14="http://schemas.microsoft.com/office/word/2010/wordml" xmlns:wpg="http://schemas.microsoft.com/office/word/2010/wordprocessingGroup" xmlns:wpi="http://schemas.microsoft.com/office/word/2010/wordprocessingInk" xmlns:wne="http://schemas.microsoft.com/office/word/2006/wordml" xmlns:wps="http://schemas.microsoft.com/office/word/2010/wordprocessingShape" mc:Ignorable="w14 wp14">
+<w:hdr xmlns:wpc="http://schemas.microsoft.com/office/word/2010/wordprocessingCanvas" xmlns:mo="http://schemas.microsoft.com/office/mac/office/2008/main" xmlns:mc="http://schemas.openxmlformats.org/markup-compatibility/2006" xmlns:mv="urn:schemas-microsoft-com:mac:vml" xmlns:o="urn:schemas-microsoft-com:office:office" xmlns:r="http://schemas.openxmlformats.org/officeDocument/2006/relationships" xmlns:m="http://schemas.openxmlformats.org/officeDocument/2006/math" xmlns:v="urn:schemas-microsoft-com:vml" xmlns:wp14="http://schemas.microsoft.com/office/word/2010/wordprocessingDrawing" xmlns:wp="http://schemas.openxmlformats.org/drawingml/2006/wordprocessingDrawing" xmlns:w10="urn:schemas-microsoft-com:office:word" xmlns:w="http://schemas.openxmlformats.org/wordprocessingml/2006/main" xmlns:w14="http://schemas.microsoft.com/office/word/2010/wordml" xmlns:wpg="http://schemas.microsoft.com/office/word/2010/wordprocessingGroup" xmlns:wpi="http://schemas.microsoft.com/office/word/2010/wordprocessingInk" xmlns:wne="http://schemas.microsoft.com/office/word/2006/wordml" xmlns:wps="http://schemas.microsoft.com/office/word/2010/wordprocessingShape" mc:Ignorable="w14 wp14">
   <w:p>
     <w:pPr>
-      <w:pStyle w:val="Kopfzeile"/>
+      <w:pStyle w:val="Header"/>
       <w:jc w:val="right"/>
     </w:pPr>
     <w:r>
@@ -10456,14 +10553,14 @@
   </w:p>
   <w:p>
     <w:pPr>
-      <w:pStyle w:val="Kopfzeile"/>
+      <w:pStyle w:val="Header"/>
     </w:pPr>
   </w:p>
 </w:hdr>
 </file>
 
 <file path=word/numbering.xml><?xml version="1.0" encoding="utf-8"?>
-<w:numbering xmlns:wpc="http://schemas.microsoft.com/office/word/2010/wordprocessingCanvas" xmlns:mc="http://schemas.openxmlformats.org/markup-compatibility/2006" xmlns:o="urn:schemas-microsoft-com:office:office" xmlns:r="http://schemas.openxmlformats.org/officeDocument/2006/relationships" xmlns:m="http://schemas.openxmlformats.org/officeDocument/2006/math" xmlns:v="urn:schemas-microsoft-com:vml" xmlns:wp14="http://schemas.microsoft.com/office/word/2010/wordprocessingDrawing" xmlns:wp="http://schemas.openxmlformats.org/drawingml/2006/wordprocessingDrawing" xmlns:w10="urn:schemas-microsoft-com:office:word" xmlns:w="http://schemas.openxmlformats.org/wordprocessingml/2006/main" xmlns:w14="http://schemas.microsoft.com/office/word/2010/wordml" xmlns:wpg="http://schemas.microsoft.com/office/word/2010/wordprocessingGroup" xmlns:wpi="http://schemas.microsoft.com/office/word/2010/wordprocessingInk" xmlns:wne="http://schemas.microsoft.com/office/word/2006/wordml" xmlns:wps="http://schemas.microsoft.com/office/word/2010/wordprocessingShape" mc:Ignorable="w14 wp14">
+<w:numbering xmlns:wpc="http://schemas.microsoft.com/office/word/2010/wordprocessingCanvas" xmlns:mo="http://schemas.microsoft.com/office/mac/office/2008/main" xmlns:mc="http://schemas.openxmlformats.org/markup-compatibility/2006" xmlns:mv="urn:schemas-microsoft-com:mac:vml" xmlns:o="urn:schemas-microsoft-com:office:office" xmlns:r="http://schemas.openxmlformats.org/officeDocument/2006/relationships" xmlns:m="http://schemas.openxmlformats.org/officeDocument/2006/math" xmlns:v="urn:schemas-microsoft-com:vml" xmlns:wp14="http://schemas.microsoft.com/office/word/2010/wordprocessingDrawing" xmlns:wp="http://schemas.openxmlformats.org/drawingml/2006/wordprocessingDrawing" xmlns:w10="urn:schemas-microsoft-com:office:word" xmlns:w="http://schemas.openxmlformats.org/wordprocessingml/2006/main" xmlns:w14="http://schemas.microsoft.com/office/word/2010/wordml" xmlns:wpg="http://schemas.microsoft.com/office/word/2010/wordprocessingGroup" xmlns:wpi="http://schemas.microsoft.com/office/word/2010/wordprocessingInk" xmlns:wne="http://schemas.microsoft.com/office/word/2006/wordml" xmlns:wps="http://schemas.microsoft.com/office/word/2010/wordprocessingShape" mc:Ignorable="w14 wp14">
   <w:abstractNum w:abstractNumId="0">
     <w:nsid w:val="200C1B3F"/>
     <w:multiLevelType w:val="hybridMultilevel"/>
@@ -11076,7 +11173,7 @@
       </w:pPr>
     </w:pPrDefault>
   </w:docDefaults>
-  <w:latentStyles w:defLockedState="0" w:defUIPriority="99" w:defSemiHidden="1" w:defUnhideWhenUsed="1" w:defQFormat="0" w:count="267">
+  <w:latentStyles w:defLockedState="0" w:defUIPriority="99" w:defSemiHidden="1" w:defUnhideWhenUsed="1" w:defQFormat="0" w:count="276">
     <w:lsdException w:name="Normal" w:semiHidden="0" w:uiPriority="0" w:unhideWhenUsed="0" w:qFormat="1"/>
     <w:lsdException w:name="heading 1" w:semiHidden="0" w:uiPriority="9" w:unhideWhenUsed="0" w:qFormat="1"/>
     <w:lsdException w:name="heading 2" w:uiPriority="9" w:qFormat="1"/>
@@ -11215,7 +11312,7 @@
     <w:lsdException w:name="Bibliography" w:uiPriority="37"/>
     <w:lsdException w:name="TOC Heading" w:uiPriority="39" w:qFormat="1"/>
   </w:latentStyles>
-  <w:style w:type="paragraph" w:default="1" w:styleId="Standard">
+  <w:style w:type="paragraph" w:default="1" w:styleId="Normal">
     <w:name w:val="Normal"/>
     <w:qFormat/>
     <w:rsid w:val="00885F95"/>
@@ -11223,11 +11320,11 @@
       <w:spacing w:line="360" w:lineRule="auto"/>
     </w:pPr>
   </w:style>
-  <w:style w:type="paragraph" w:styleId="berschrift1">
+  <w:style w:type="paragraph" w:styleId="Heading1">
     <w:name w:val="heading 1"/>
-    <w:basedOn w:val="Standard"/>
-    <w:next w:val="Standard"/>
-    <w:link w:val="berschrift1Zchn"/>
+    <w:basedOn w:val="Normal"/>
+    <w:next w:val="Normal"/>
+    <w:link w:val="Heading1Char"/>
     <w:uiPriority w:val="9"/>
     <w:qFormat/>
     <w:rsid w:val="00E62CE5"/>
@@ -11246,11 +11343,11 @@
       <w:szCs w:val="28"/>
     </w:rPr>
   </w:style>
-  <w:style w:type="paragraph" w:styleId="berschrift2">
+  <w:style w:type="paragraph" w:styleId="Heading2">
     <w:name w:val="heading 2"/>
-    <w:basedOn w:val="Standard"/>
-    <w:next w:val="Standard"/>
-    <w:link w:val="berschrift2Zchn"/>
+    <w:basedOn w:val="Normal"/>
+    <w:next w:val="Normal"/>
+    <w:link w:val="Heading2Char"/>
     <w:uiPriority w:val="9"/>
     <w:unhideWhenUsed/>
     <w:qFormat/>
@@ -11264,11 +11361,11 @@
       <w:b/>
     </w:rPr>
   </w:style>
-  <w:style w:type="paragraph" w:styleId="berschrift3">
+  <w:style w:type="paragraph" w:styleId="Heading3">
     <w:name w:val="heading 3"/>
-    <w:basedOn w:val="Standard"/>
-    <w:next w:val="Standard"/>
-    <w:link w:val="berschrift3Zchn"/>
+    <w:basedOn w:val="Normal"/>
+    <w:next w:val="Normal"/>
+    <w:link w:val="Heading3Char"/>
     <w:uiPriority w:val="9"/>
     <w:unhideWhenUsed/>
     <w:qFormat/>
@@ -11286,13 +11383,13 @@
       <w:color w:val="4F81BD" w:themeColor="accent1"/>
     </w:rPr>
   </w:style>
-  <w:style w:type="character" w:default="1" w:styleId="Absatz-Standardschriftart">
+  <w:style w:type="character" w:default="1" w:styleId="DefaultParagraphFont">
     <w:name w:val="Default Paragraph Font"/>
     <w:uiPriority w:val="1"/>
     <w:semiHidden/>
     <w:unhideWhenUsed/>
   </w:style>
-  <w:style w:type="table" w:default="1" w:styleId="NormaleTabelle">
+  <w:style w:type="table" w:default="1" w:styleId="TableNormal">
     <w:name w:val="Normal Table"/>
     <w:uiPriority w:val="99"/>
     <w:semiHidden/>
@@ -11307,7 +11404,7 @@
       </w:tblCellMar>
     </w:tblPr>
   </w:style>
-  <w:style w:type="numbering" w:default="1" w:styleId="KeineListe">
+  <w:style w:type="numbering" w:default="1" w:styleId="NoList">
     <w:name w:val="No List"/>
     <w:uiPriority w:val="99"/>
     <w:semiHidden/>
@@ -11315,7 +11412,7 @@
   </w:style>
   <w:style w:type="character" w:styleId="Hyperlink">
     <w:name w:val="Hyperlink"/>
-    <w:basedOn w:val="Absatz-Standardschriftart"/>
+    <w:basedOn w:val="DefaultParagraphFont"/>
     <w:uiPriority w:val="99"/>
     <w:unhideWhenUsed/>
     <w:rsid w:val="00E62CE5"/>
@@ -11324,10 +11421,10 @@
       <w:u w:val="single"/>
     </w:rPr>
   </w:style>
-  <w:style w:type="character" w:customStyle="1" w:styleId="berschrift1Zchn">
-    <w:name w:val="Überschrift 1 Zchn"/>
-    <w:basedOn w:val="Absatz-Standardschriftart"/>
-    <w:link w:val="berschrift1"/>
+  <w:style w:type="character" w:customStyle="1" w:styleId="Heading1Char">
+    <w:name w:val="Heading 1 Char"/>
+    <w:basedOn w:val="DefaultParagraphFont"/>
+    <w:link w:val="Heading1"/>
     <w:uiPriority w:val="9"/>
     <w:rsid w:val="00E62CE5"/>
     <w:rPr>
@@ -11339,10 +11436,10 @@
       <w:szCs w:val="28"/>
     </w:rPr>
   </w:style>
-  <w:style w:type="character" w:customStyle="1" w:styleId="berschrift2Zchn">
-    <w:name w:val="Überschrift 2 Zchn"/>
-    <w:basedOn w:val="Absatz-Standardschriftart"/>
-    <w:link w:val="berschrift2"/>
+  <w:style w:type="character" w:customStyle="1" w:styleId="Heading2Char">
+    <w:name w:val="Heading 2 Char"/>
+    <w:basedOn w:val="DefaultParagraphFont"/>
+    <w:link w:val="Heading2"/>
     <w:uiPriority w:val="9"/>
     <w:rsid w:val="00057EEA"/>
     <w:rPr>
@@ -11350,11 +11447,11 @@
       <w:b/>
     </w:rPr>
   </w:style>
-  <w:style w:type="paragraph" w:styleId="Zitat">
+  <w:style w:type="paragraph" w:styleId="Quote">
     <w:name w:val="Quote"/>
-    <w:basedOn w:val="Standard"/>
-    <w:next w:val="Standard"/>
-    <w:link w:val="ZitatZchn"/>
+    <w:basedOn w:val="Normal"/>
+    <w:next w:val="Normal"/>
+    <w:link w:val="QuoteChar"/>
     <w:uiPriority w:val="29"/>
     <w:qFormat/>
     <w:rsid w:val="006A5541"/>
@@ -11367,10 +11464,10 @@
       <w:color w:val="000000" w:themeColor="text1"/>
     </w:rPr>
   </w:style>
-  <w:style w:type="character" w:customStyle="1" w:styleId="ZitatZchn">
-    <w:name w:val="Zitat Zchn"/>
-    <w:basedOn w:val="Absatz-Standardschriftart"/>
-    <w:link w:val="Zitat"/>
+  <w:style w:type="character" w:customStyle="1" w:styleId="QuoteChar">
+    <w:name w:val="Quote Char"/>
+    <w:basedOn w:val="DefaultParagraphFont"/>
+    <w:link w:val="Quote"/>
     <w:uiPriority w:val="29"/>
     <w:rsid w:val="006A5541"/>
     <w:rPr>
@@ -11379,9 +11476,9 @@
       <w:color w:val="000000" w:themeColor="text1"/>
     </w:rPr>
   </w:style>
-  <w:style w:type="paragraph" w:styleId="Listenabsatz">
+  <w:style w:type="paragraph" w:styleId="ListParagraph">
     <w:name w:val="List Paragraph"/>
-    <w:basedOn w:val="Standard"/>
+    <w:basedOn w:val="Normal"/>
     <w:uiPriority w:val="34"/>
     <w:qFormat/>
     <w:rsid w:val="00402A0E"/>
@@ -11390,10 +11487,10 @@
       <w:contextualSpacing/>
     </w:pPr>
   </w:style>
-  <w:style w:type="paragraph" w:styleId="Kopfzeile">
+  <w:style w:type="paragraph" w:styleId="Header">
     <w:name w:val="header"/>
-    <w:basedOn w:val="Standard"/>
-    <w:link w:val="KopfzeileZchn"/>
+    <w:basedOn w:val="Normal"/>
+    <w:link w:val="HeaderChar"/>
     <w:uiPriority w:val="99"/>
     <w:unhideWhenUsed/>
     <w:rsid w:val="00F85113"/>
@@ -11405,17 +11502,17 @@
       <w:spacing w:after="0" w:line="240" w:lineRule="auto"/>
     </w:pPr>
   </w:style>
-  <w:style w:type="character" w:customStyle="1" w:styleId="KopfzeileZchn">
-    <w:name w:val="Kopfzeile Zchn"/>
-    <w:basedOn w:val="Absatz-Standardschriftart"/>
-    <w:link w:val="Kopfzeile"/>
+  <w:style w:type="character" w:customStyle="1" w:styleId="HeaderChar">
+    <w:name w:val="Header Char"/>
+    <w:basedOn w:val="DefaultParagraphFont"/>
+    <w:link w:val="Header"/>
     <w:uiPriority w:val="99"/>
     <w:rsid w:val="00F85113"/>
   </w:style>
-  <w:style w:type="paragraph" w:styleId="Fuzeile">
+  <w:style w:type="paragraph" w:styleId="Footer">
     <w:name w:val="footer"/>
-    <w:basedOn w:val="Standard"/>
-    <w:link w:val="FuzeileZchn"/>
+    <w:basedOn w:val="Normal"/>
+    <w:link w:val="FooterChar"/>
     <w:uiPriority w:val="99"/>
     <w:unhideWhenUsed/>
     <w:rsid w:val="00F85113"/>
@@ -11427,17 +11524,17 @@
       <w:spacing w:after="0" w:line="240" w:lineRule="auto"/>
     </w:pPr>
   </w:style>
-  <w:style w:type="character" w:customStyle="1" w:styleId="FuzeileZchn">
-    <w:name w:val="Fußzeile Zchn"/>
-    <w:basedOn w:val="Absatz-Standardschriftart"/>
-    <w:link w:val="Fuzeile"/>
+  <w:style w:type="character" w:customStyle="1" w:styleId="FooterChar">
+    <w:name w:val="Footer Char"/>
+    <w:basedOn w:val="DefaultParagraphFont"/>
+    <w:link w:val="Footer"/>
     <w:uiPriority w:val="99"/>
     <w:rsid w:val="00F85113"/>
   </w:style>
-  <w:style w:type="paragraph" w:styleId="Sprechblasentext">
+  <w:style w:type="paragraph" w:styleId="BalloonText">
     <w:name w:val="Balloon Text"/>
-    <w:basedOn w:val="Standard"/>
-    <w:link w:val="SprechblasentextZchn"/>
+    <w:basedOn w:val="Normal"/>
+    <w:link w:val="BalloonTextChar"/>
     <w:uiPriority w:val="99"/>
     <w:semiHidden/>
     <w:unhideWhenUsed/>
@@ -11451,10 +11548,10 @@
       <w:szCs w:val="16"/>
     </w:rPr>
   </w:style>
-  <w:style w:type="character" w:customStyle="1" w:styleId="SprechblasentextZchn">
-    <w:name w:val="Sprechblasentext Zchn"/>
-    <w:basedOn w:val="Absatz-Standardschriftart"/>
-    <w:link w:val="Sprechblasentext"/>
+  <w:style w:type="character" w:customStyle="1" w:styleId="BalloonTextChar">
+    <w:name w:val="Balloon Text Char"/>
+    <w:basedOn w:val="DefaultParagraphFont"/>
+    <w:link w:val="BalloonText"/>
     <w:uiPriority w:val="99"/>
     <w:semiHidden/>
     <w:rsid w:val="00F85113"/>
@@ -11464,10 +11561,10 @@
       <w:szCs w:val="16"/>
     </w:rPr>
   </w:style>
-  <w:style w:type="paragraph" w:styleId="Beschriftung">
+  <w:style w:type="paragraph" w:styleId="Caption">
     <w:name w:val="caption"/>
-    <w:basedOn w:val="Standard"/>
-    <w:next w:val="Standard"/>
+    <w:basedOn w:val="Normal"/>
+    <w:next w:val="Normal"/>
     <w:uiPriority w:val="35"/>
     <w:unhideWhenUsed/>
     <w:qFormat/>
@@ -11483,15 +11580,16 @@
       <w:szCs w:val="18"/>
     </w:rPr>
   </w:style>
-  <w:style w:type="table" w:styleId="Tabellenraster">
+  <w:style w:type="table" w:styleId="TableGrid">
     <w:name w:val="Table Grid"/>
-    <w:basedOn w:val="NormaleTabelle"/>
+    <w:basedOn w:val="TableNormal"/>
     <w:uiPriority w:val="59"/>
     <w:rsid w:val="00D97296"/>
     <w:pPr>
       <w:spacing w:after="0" w:line="240" w:lineRule="auto"/>
     </w:pPr>
     <w:tblPr>
+      <w:tblInd w:w="0" w:type="dxa"/>
       <w:tblBorders>
         <w:top w:val="single" w:sz="4" w:space="0" w:color="auto"/>
         <w:left w:val="single" w:sz="4" w:space="0" w:color="auto"/>
@@ -11500,12 +11598,18 @@
         <w:insideH w:val="single" w:sz="4" w:space="0" w:color="auto"/>
         <w:insideV w:val="single" w:sz="4" w:space="0" w:color="auto"/>
       </w:tblBorders>
+      <w:tblCellMar>
+        <w:top w:w="0" w:type="dxa"/>
+        <w:left w:w="108" w:type="dxa"/>
+        <w:bottom w:w="0" w:type="dxa"/>
+        <w:right w:w="108" w:type="dxa"/>
+      </w:tblCellMar>
     </w:tblPr>
   </w:style>
-  <w:style w:type="paragraph" w:styleId="Inhaltsverzeichnisberschrift">
+  <w:style w:type="paragraph" w:styleId="TOCHeading">
     <w:name w:val="TOC Heading"/>
-    <w:basedOn w:val="berschrift1"/>
-    <w:next w:val="Standard"/>
+    <w:basedOn w:val="Heading1"/>
+    <w:next w:val="Normal"/>
     <w:uiPriority w:val="39"/>
     <w:semiHidden/>
     <w:unhideWhenUsed/>
@@ -11516,10 +11620,10 @@
       <w:outlineLvl w:val="9"/>
     </w:pPr>
   </w:style>
-  <w:style w:type="paragraph" w:styleId="Verzeichnis1">
+  <w:style w:type="paragraph" w:styleId="TOC1">
     <w:name w:val="toc 1"/>
-    <w:basedOn w:val="Standard"/>
-    <w:next w:val="Standard"/>
+    <w:basedOn w:val="Normal"/>
+    <w:next w:val="Normal"/>
     <w:autoRedefine/>
     <w:uiPriority w:val="39"/>
     <w:unhideWhenUsed/>
@@ -11528,10 +11632,10 @@
       <w:spacing w:after="100"/>
     </w:pPr>
   </w:style>
-  <w:style w:type="paragraph" w:styleId="Verzeichnis2">
+  <w:style w:type="paragraph" w:styleId="TOC2">
     <w:name w:val="toc 2"/>
-    <w:basedOn w:val="Standard"/>
-    <w:next w:val="Standard"/>
+    <w:basedOn w:val="Normal"/>
+    <w:next w:val="Normal"/>
     <w:autoRedefine/>
     <w:uiPriority w:val="39"/>
     <w:unhideWhenUsed/>
@@ -11543,7 +11647,7 @@
   </w:style>
   <w:style w:type="paragraph" w:customStyle="1" w:styleId="CitaviLiteraturverzeichnis">
     <w:name w:val="Citavi Literaturverzeichnis"/>
-    <w:basedOn w:val="Standard"/>
+    <w:basedOn w:val="Normal"/>
     <w:rsid w:val="00E1073C"/>
     <w:pPr>
       <w:spacing w:after="120" w:line="240" w:lineRule="auto"/>
@@ -11555,10 +11659,10 @@
       <w:lang w:val="de-DE"/>
     </w:rPr>
   </w:style>
-  <w:style w:type="character" w:customStyle="1" w:styleId="berschrift3Zchn">
-    <w:name w:val="Überschrift 3 Zchn"/>
-    <w:basedOn w:val="Absatz-Standardschriftart"/>
-    <w:link w:val="berschrift3"/>
+  <w:style w:type="character" w:customStyle="1" w:styleId="Heading3Char">
+    <w:name w:val="Heading 3 Char"/>
+    <w:basedOn w:val="DefaultParagraphFont"/>
+    <w:link w:val="Heading3"/>
     <w:uiPriority w:val="9"/>
     <w:rsid w:val="00A85FAB"/>
     <w:rPr>
@@ -11568,10 +11672,10 @@
       <w:color w:val="4F81BD" w:themeColor="accent1"/>
     </w:rPr>
   </w:style>
-  <w:style w:type="paragraph" w:styleId="Verzeichnis3">
+  <w:style w:type="paragraph" w:styleId="TOC3">
     <w:name w:val="toc 3"/>
-    <w:basedOn w:val="Standard"/>
-    <w:next w:val="Standard"/>
+    <w:basedOn w:val="Normal"/>
+    <w:next w:val="Normal"/>
     <w:autoRedefine/>
     <w:uiPriority w:val="39"/>
     <w:unhideWhenUsed/>
@@ -11581,10 +11685,10 @@
       <w:ind w:left="440"/>
     </w:pPr>
   </w:style>
-  <w:style w:type="paragraph" w:styleId="Funotentext">
+  <w:style w:type="paragraph" w:styleId="FootnoteText">
     <w:name w:val="footnote text"/>
-    <w:basedOn w:val="Standard"/>
-    <w:link w:val="FunotentextZchn"/>
+    <w:basedOn w:val="Normal"/>
+    <w:link w:val="FootnoteTextChar"/>
     <w:uiPriority w:val="99"/>
     <w:semiHidden/>
     <w:unhideWhenUsed/>
@@ -11597,10 +11701,10 @@
       <w:szCs w:val="20"/>
     </w:rPr>
   </w:style>
-  <w:style w:type="character" w:customStyle="1" w:styleId="FunotentextZchn">
-    <w:name w:val="Fußnotentext Zchn"/>
-    <w:basedOn w:val="Absatz-Standardschriftart"/>
-    <w:link w:val="Funotentext"/>
+  <w:style w:type="character" w:customStyle="1" w:styleId="FootnoteTextChar">
+    <w:name w:val="Footnote Text Char"/>
+    <w:basedOn w:val="DefaultParagraphFont"/>
+    <w:link w:val="FootnoteText"/>
     <w:uiPriority w:val="99"/>
     <w:semiHidden/>
     <w:rsid w:val="004C16B7"/>
@@ -11609,9 +11713,9 @@
       <w:szCs w:val="20"/>
     </w:rPr>
   </w:style>
-  <w:style w:type="character" w:styleId="Funotenzeichen">
+  <w:style w:type="character" w:styleId="FootnoteReference">
     <w:name w:val="footnote reference"/>
-    <w:basedOn w:val="Absatz-Standardschriftart"/>
+    <w:basedOn w:val="DefaultParagraphFont"/>
     <w:uiPriority w:val="99"/>
     <w:semiHidden/>
     <w:unhideWhenUsed/>
@@ -11622,19 +11726,31 @@
   </w:style>
   <w:style w:type="character" w:customStyle="1" w:styleId="p-n-webname">
     <w:name w:val="p-n-webname"/>
-    <w:basedOn w:val="Absatz-Standardschriftart"/>
+    <w:basedOn w:val="DefaultParagraphFont"/>
     <w:rsid w:val="00331085"/>
   </w:style>
   <w:style w:type="character" w:customStyle="1" w:styleId="ml-scorer-evmin">
     <w:name w:val="ml-scorer-evmin"/>
-    <w:basedOn w:val="Absatz-Standardschriftart"/>
+    <w:basedOn w:val="DefaultParagraphFont"/>
     <w:rsid w:val="00331085"/>
+  </w:style>
+  <w:style w:type="character" w:styleId="FollowedHyperlink">
+    <w:name w:val="FollowedHyperlink"/>
+    <w:basedOn w:val="DefaultParagraphFont"/>
+    <w:uiPriority w:val="99"/>
+    <w:semiHidden/>
+    <w:unhideWhenUsed/>
+    <w:rsid w:val="00E55BE6"/>
+    <w:rPr>
+      <w:color w:val="800080" w:themeColor="followedHyperlink"/>
+      <w:u w:val="single"/>
+    </w:rPr>
   </w:style>
 </w:styles>
 </file>
 
 <file path=word/stylesWithEffects.xml><?xml version="1.0" encoding="utf-8"?>
-<w:styles xmlns:wpc="http://schemas.microsoft.com/office/word/2010/wordprocessingCanvas" xmlns:mc="http://schemas.openxmlformats.org/markup-compatibility/2006" xmlns:o="urn:schemas-microsoft-com:office:office" xmlns:r="http://schemas.openxmlformats.org/officeDocument/2006/relationships" xmlns:m="http://schemas.openxmlformats.org/officeDocument/2006/math" xmlns:v="urn:schemas-microsoft-com:vml" xmlns:wp14="http://schemas.microsoft.com/office/word/2010/wordprocessingDrawing" xmlns:wp="http://schemas.openxmlformats.org/drawingml/2006/wordprocessingDrawing" xmlns:w10="urn:schemas-microsoft-com:office:word" xmlns:w="http://schemas.openxmlformats.org/wordprocessingml/2006/main" xmlns:w14="http://schemas.microsoft.com/office/word/2010/wordml" xmlns:wpg="http://schemas.microsoft.com/office/word/2010/wordprocessingGroup" xmlns:wpi="http://schemas.microsoft.com/office/word/2010/wordprocessingInk" xmlns:wne="http://schemas.microsoft.com/office/word/2006/wordml" xmlns:wps="http://schemas.microsoft.com/office/word/2010/wordprocessingShape" mc:Ignorable="w14 wp14">
+<w:styles xmlns:wpc="http://schemas.microsoft.com/office/word/2010/wordprocessingCanvas" xmlns:mo="http://schemas.microsoft.com/office/mac/office/2008/main" xmlns:mc="http://schemas.openxmlformats.org/markup-compatibility/2006" xmlns:mv="urn:schemas-microsoft-com:mac:vml" xmlns:o="urn:schemas-microsoft-com:office:office" xmlns:r="http://schemas.openxmlformats.org/officeDocument/2006/relationships" xmlns:m="http://schemas.openxmlformats.org/officeDocument/2006/math" xmlns:v="urn:schemas-microsoft-com:vml" xmlns:wp14="http://schemas.microsoft.com/office/word/2010/wordprocessingDrawing" xmlns:wp="http://schemas.openxmlformats.org/drawingml/2006/wordprocessingDrawing" xmlns:w10="urn:schemas-microsoft-com:office:word" xmlns:w="http://schemas.openxmlformats.org/wordprocessingml/2006/main" xmlns:w14="http://schemas.microsoft.com/office/word/2010/wordml" xmlns:wpg="http://schemas.microsoft.com/office/word/2010/wordprocessingGroup" xmlns:wpi="http://schemas.microsoft.com/office/word/2010/wordprocessingInk" xmlns:wne="http://schemas.microsoft.com/office/word/2006/wordml" xmlns:wps="http://schemas.microsoft.com/office/word/2010/wordprocessingShape" mc:Ignorable="w14 wp14">
   <w:docDefaults>
     <w:rPrDefault>
       <w:rPr>
@@ -11650,7 +11766,7 @@
       </w:pPr>
     </w:pPrDefault>
   </w:docDefaults>
-  <w:latentStyles w:defLockedState="0" w:defUIPriority="99" w:defSemiHidden="1" w:defUnhideWhenUsed="1" w:defQFormat="0" w:count="267">
+  <w:latentStyles w:defLockedState="0" w:defUIPriority="99" w:defSemiHidden="1" w:defUnhideWhenUsed="1" w:defQFormat="0" w:count="276">
     <w:lsdException w:name="Normal" w:semiHidden="0" w:uiPriority="0" w:unhideWhenUsed="0" w:qFormat="1"/>
     <w:lsdException w:name="heading 1" w:semiHidden="0" w:uiPriority="9" w:unhideWhenUsed="0" w:qFormat="1"/>
     <w:lsdException w:name="heading 2" w:uiPriority="9" w:qFormat="1"/>
@@ -11789,7 +11905,7 @@
     <w:lsdException w:name="Bibliography" w:uiPriority="37"/>
     <w:lsdException w:name="TOC Heading" w:uiPriority="39" w:qFormat="1"/>
   </w:latentStyles>
-  <w:style w:type="paragraph" w:default="1" w:styleId="Standard">
+  <w:style w:type="paragraph" w:default="1" w:styleId="Normal">
     <w:name w:val="Normal"/>
     <w:qFormat/>
     <w:rsid w:val="00885F95"/>
@@ -11797,11 +11913,11 @@
       <w:spacing w:line="360" w:lineRule="auto"/>
     </w:pPr>
   </w:style>
-  <w:style w:type="paragraph" w:styleId="berschrift1">
+  <w:style w:type="paragraph" w:styleId="Heading1">
     <w:name w:val="heading 1"/>
-    <w:basedOn w:val="Standard"/>
-    <w:next w:val="Standard"/>
-    <w:link w:val="berschrift1Zchn"/>
+    <w:basedOn w:val="Normal"/>
+    <w:next w:val="Normal"/>
+    <w:link w:val="Heading1Char"/>
     <w:uiPriority w:val="9"/>
     <w:qFormat/>
     <w:rsid w:val="00E62CE5"/>
@@ -11820,11 +11936,11 @@
       <w:szCs w:val="28"/>
     </w:rPr>
   </w:style>
-  <w:style w:type="paragraph" w:styleId="berschrift2">
+  <w:style w:type="paragraph" w:styleId="Heading2">
     <w:name w:val="heading 2"/>
-    <w:basedOn w:val="Standard"/>
-    <w:next w:val="Standard"/>
-    <w:link w:val="berschrift2Zchn"/>
+    <w:basedOn w:val="Normal"/>
+    <w:next w:val="Normal"/>
+    <w:link w:val="Heading2Char"/>
     <w:uiPriority w:val="9"/>
     <w:unhideWhenUsed/>
     <w:qFormat/>
@@ -11838,11 +11954,11 @@
       <w:b/>
     </w:rPr>
   </w:style>
-  <w:style w:type="paragraph" w:styleId="berschrift3">
+  <w:style w:type="paragraph" w:styleId="Heading3">
     <w:name w:val="heading 3"/>
-    <w:basedOn w:val="Standard"/>
-    <w:next w:val="Standard"/>
-    <w:link w:val="berschrift3Zchn"/>
+    <w:basedOn w:val="Normal"/>
+    <w:next w:val="Normal"/>
+    <w:link w:val="Heading3Char"/>
     <w:uiPriority w:val="9"/>
     <w:unhideWhenUsed/>
     <w:qFormat/>
@@ -11860,13 +11976,13 @@
       <w:color w:val="4F81BD" w:themeColor="accent1"/>
     </w:rPr>
   </w:style>
-  <w:style w:type="character" w:default="1" w:styleId="Absatz-Standardschriftart">
+  <w:style w:type="character" w:default="1" w:styleId="DefaultParagraphFont">
     <w:name w:val="Default Paragraph Font"/>
     <w:uiPriority w:val="1"/>
     <w:semiHidden/>
     <w:unhideWhenUsed/>
   </w:style>
-  <w:style w:type="table" w:default="1" w:styleId="NormaleTabelle">
+  <w:style w:type="table" w:default="1" w:styleId="TableNormal">
     <w:name w:val="Normal Table"/>
     <w:uiPriority w:val="99"/>
     <w:semiHidden/>
@@ -11881,7 +11997,7 @@
       </w:tblCellMar>
     </w:tblPr>
   </w:style>
-  <w:style w:type="numbering" w:default="1" w:styleId="KeineListe">
+  <w:style w:type="numbering" w:default="1" w:styleId="NoList">
     <w:name w:val="No List"/>
     <w:uiPriority w:val="99"/>
     <w:semiHidden/>
@@ -11889,7 +12005,7 @@
   </w:style>
   <w:style w:type="character" w:styleId="Hyperlink">
     <w:name w:val="Hyperlink"/>
-    <w:basedOn w:val="Absatz-Standardschriftart"/>
+    <w:basedOn w:val="DefaultParagraphFont"/>
     <w:uiPriority w:val="99"/>
     <w:unhideWhenUsed/>
     <w:rsid w:val="00E62CE5"/>
@@ -11898,10 +12014,10 @@
       <w:u w:val="single"/>
     </w:rPr>
   </w:style>
-  <w:style w:type="character" w:customStyle="1" w:styleId="berschrift1Zchn">
-    <w:name w:val="Überschrift 1 Zchn"/>
-    <w:basedOn w:val="Absatz-Standardschriftart"/>
-    <w:link w:val="berschrift1"/>
+  <w:style w:type="character" w:customStyle="1" w:styleId="Heading1Char">
+    <w:name w:val="Heading 1 Char"/>
+    <w:basedOn w:val="DefaultParagraphFont"/>
+    <w:link w:val="Heading1"/>
     <w:uiPriority w:val="9"/>
     <w:rsid w:val="00E62CE5"/>
     <w:rPr>
@@ -11913,10 +12029,10 @@
       <w:szCs w:val="28"/>
     </w:rPr>
   </w:style>
-  <w:style w:type="character" w:customStyle="1" w:styleId="berschrift2Zchn">
-    <w:name w:val="Überschrift 2 Zchn"/>
-    <w:basedOn w:val="Absatz-Standardschriftart"/>
-    <w:link w:val="berschrift2"/>
+  <w:style w:type="character" w:customStyle="1" w:styleId="Heading2Char">
+    <w:name w:val="Heading 2 Char"/>
+    <w:basedOn w:val="DefaultParagraphFont"/>
+    <w:link w:val="Heading2"/>
     <w:uiPriority w:val="9"/>
     <w:rsid w:val="00057EEA"/>
     <w:rPr>
@@ -11924,11 +12040,11 @@
       <w:b/>
     </w:rPr>
   </w:style>
-  <w:style w:type="paragraph" w:styleId="Zitat">
+  <w:style w:type="paragraph" w:styleId="Quote">
     <w:name w:val="Quote"/>
-    <w:basedOn w:val="Standard"/>
-    <w:next w:val="Standard"/>
-    <w:link w:val="ZitatZchn"/>
+    <w:basedOn w:val="Normal"/>
+    <w:next w:val="Normal"/>
+    <w:link w:val="QuoteChar"/>
     <w:uiPriority w:val="29"/>
     <w:qFormat/>
     <w:rsid w:val="006A5541"/>
@@ -11941,10 +12057,10 @@
       <w:color w:val="000000" w:themeColor="text1"/>
     </w:rPr>
   </w:style>
-  <w:style w:type="character" w:customStyle="1" w:styleId="ZitatZchn">
-    <w:name w:val="Zitat Zchn"/>
-    <w:basedOn w:val="Absatz-Standardschriftart"/>
-    <w:link w:val="Zitat"/>
+  <w:style w:type="character" w:customStyle="1" w:styleId="QuoteChar">
+    <w:name w:val="Quote Char"/>
+    <w:basedOn w:val="DefaultParagraphFont"/>
+    <w:link w:val="Quote"/>
     <w:uiPriority w:val="29"/>
     <w:rsid w:val="006A5541"/>
     <w:rPr>
@@ -11953,9 +12069,9 @@
       <w:color w:val="000000" w:themeColor="text1"/>
     </w:rPr>
   </w:style>
-  <w:style w:type="paragraph" w:styleId="Listenabsatz">
+  <w:style w:type="paragraph" w:styleId="ListParagraph">
     <w:name w:val="List Paragraph"/>
-    <w:basedOn w:val="Standard"/>
+    <w:basedOn w:val="Normal"/>
     <w:uiPriority w:val="34"/>
     <w:qFormat/>
     <w:rsid w:val="00402A0E"/>
@@ -11964,10 +12080,10 @@
       <w:contextualSpacing/>
     </w:pPr>
   </w:style>
-  <w:style w:type="paragraph" w:styleId="Kopfzeile">
+  <w:style w:type="paragraph" w:styleId="Header">
     <w:name w:val="header"/>
-    <w:basedOn w:val="Standard"/>
-    <w:link w:val="KopfzeileZchn"/>
+    <w:basedOn w:val="Normal"/>
+    <w:link w:val="HeaderChar"/>
     <w:uiPriority w:val="99"/>
     <w:unhideWhenUsed/>
     <w:rsid w:val="00F85113"/>
@@ -11979,17 +12095,17 @@
       <w:spacing w:after="0" w:line="240" w:lineRule="auto"/>
     </w:pPr>
   </w:style>
-  <w:style w:type="character" w:customStyle="1" w:styleId="KopfzeileZchn">
-    <w:name w:val="Kopfzeile Zchn"/>
-    <w:basedOn w:val="Absatz-Standardschriftart"/>
-    <w:link w:val="Kopfzeile"/>
+  <w:style w:type="character" w:customStyle="1" w:styleId="HeaderChar">
+    <w:name w:val="Header Char"/>
+    <w:basedOn w:val="DefaultParagraphFont"/>
+    <w:link w:val="Header"/>
     <w:uiPriority w:val="99"/>
     <w:rsid w:val="00F85113"/>
   </w:style>
-  <w:style w:type="paragraph" w:styleId="Fuzeile">
+  <w:style w:type="paragraph" w:styleId="Footer">
     <w:name w:val="footer"/>
-    <w:basedOn w:val="Standard"/>
-    <w:link w:val="FuzeileZchn"/>
+    <w:basedOn w:val="Normal"/>
+    <w:link w:val="FooterChar"/>
     <w:uiPriority w:val="99"/>
     <w:unhideWhenUsed/>
     <w:rsid w:val="00F85113"/>
@@ -12001,17 +12117,17 @@
       <w:spacing w:after="0" w:line="240" w:lineRule="auto"/>
     </w:pPr>
   </w:style>
-  <w:style w:type="character" w:customStyle="1" w:styleId="FuzeileZchn">
-    <w:name w:val="Fußzeile Zchn"/>
-    <w:basedOn w:val="Absatz-Standardschriftart"/>
-    <w:link w:val="Fuzeile"/>
+  <w:style w:type="character" w:customStyle="1" w:styleId="FooterChar">
+    <w:name w:val="Footer Char"/>
+    <w:basedOn w:val="DefaultParagraphFont"/>
+    <w:link w:val="Footer"/>
     <w:uiPriority w:val="99"/>
     <w:rsid w:val="00F85113"/>
   </w:style>
-  <w:style w:type="paragraph" w:styleId="Sprechblasentext">
+  <w:style w:type="paragraph" w:styleId="BalloonText">
     <w:name w:val="Balloon Text"/>
-    <w:basedOn w:val="Standard"/>
-    <w:link w:val="SprechblasentextZchn"/>
+    <w:basedOn w:val="Normal"/>
+    <w:link w:val="BalloonTextChar"/>
     <w:uiPriority w:val="99"/>
     <w:semiHidden/>
     <w:unhideWhenUsed/>
@@ -12025,10 +12141,10 @@
       <w:szCs w:val="16"/>
     </w:rPr>
   </w:style>
-  <w:style w:type="character" w:customStyle="1" w:styleId="SprechblasentextZchn">
-    <w:name w:val="Sprechblasentext Zchn"/>
-    <w:basedOn w:val="Absatz-Standardschriftart"/>
-    <w:link w:val="Sprechblasentext"/>
+  <w:style w:type="character" w:customStyle="1" w:styleId="BalloonTextChar">
+    <w:name w:val="Balloon Text Char"/>
+    <w:basedOn w:val="DefaultParagraphFont"/>
+    <w:link w:val="BalloonText"/>
     <w:uiPriority w:val="99"/>
     <w:semiHidden/>
     <w:rsid w:val="00F85113"/>
@@ -12038,10 +12154,10 @@
       <w:szCs w:val="16"/>
     </w:rPr>
   </w:style>
-  <w:style w:type="paragraph" w:styleId="Beschriftung">
+  <w:style w:type="paragraph" w:styleId="Caption">
     <w:name w:val="caption"/>
-    <w:basedOn w:val="Standard"/>
-    <w:next w:val="Standard"/>
+    <w:basedOn w:val="Normal"/>
+    <w:next w:val="Normal"/>
     <w:uiPriority w:val="35"/>
     <w:unhideWhenUsed/>
     <w:qFormat/>
@@ -12057,15 +12173,16 @@
       <w:szCs w:val="18"/>
     </w:rPr>
   </w:style>
-  <w:style w:type="table" w:styleId="Tabellenraster">
+  <w:style w:type="table" w:styleId="TableGrid">
     <w:name w:val="Table Grid"/>
-    <w:basedOn w:val="NormaleTabelle"/>
+    <w:basedOn w:val="TableNormal"/>
     <w:uiPriority w:val="59"/>
     <w:rsid w:val="00D97296"/>
     <w:pPr>
       <w:spacing w:after="0" w:line="240" w:lineRule="auto"/>
     </w:pPr>
     <w:tblPr>
+      <w:tblInd w:w="0" w:type="dxa"/>
       <w:tblBorders>
         <w:top w:val="single" w:sz="4" w:space="0" w:color="auto"/>
         <w:left w:val="single" w:sz="4" w:space="0" w:color="auto"/>
@@ -12074,12 +12191,18 @@
         <w:insideH w:val="single" w:sz="4" w:space="0" w:color="auto"/>
         <w:insideV w:val="single" w:sz="4" w:space="0" w:color="auto"/>
       </w:tblBorders>
+      <w:tblCellMar>
+        <w:top w:w="0" w:type="dxa"/>
+        <w:left w:w="108" w:type="dxa"/>
+        <w:bottom w:w="0" w:type="dxa"/>
+        <w:right w:w="108" w:type="dxa"/>
+      </w:tblCellMar>
     </w:tblPr>
   </w:style>
-  <w:style w:type="paragraph" w:styleId="Inhaltsverzeichnisberschrift">
+  <w:style w:type="paragraph" w:styleId="TOCHeading">
     <w:name w:val="TOC Heading"/>
-    <w:basedOn w:val="berschrift1"/>
-    <w:next w:val="Standard"/>
+    <w:basedOn w:val="Heading1"/>
+    <w:next w:val="Normal"/>
     <w:uiPriority w:val="39"/>
     <w:semiHidden/>
     <w:unhideWhenUsed/>
@@ -12090,10 +12213,10 @@
       <w:outlineLvl w:val="9"/>
     </w:pPr>
   </w:style>
-  <w:style w:type="paragraph" w:styleId="Verzeichnis1">
+  <w:style w:type="paragraph" w:styleId="TOC1">
     <w:name w:val="toc 1"/>
-    <w:basedOn w:val="Standard"/>
-    <w:next w:val="Standard"/>
+    <w:basedOn w:val="Normal"/>
+    <w:next w:val="Normal"/>
     <w:autoRedefine/>
     <w:uiPriority w:val="39"/>
     <w:unhideWhenUsed/>
@@ -12102,10 +12225,10 @@
       <w:spacing w:after="100"/>
     </w:pPr>
   </w:style>
-  <w:style w:type="paragraph" w:styleId="Verzeichnis2">
+  <w:style w:type="paragraph" w:styleId="TOC2">
     <w:name w:val="toc 2"/>
-    <w:basedOn w:val="Standard"/>
-    <w:next w:val="Standard"/>
+    <w:basedOn w:val="Normal"/>
+    <w:next w:val="Normal"/>
     <w:autoRedefine/>
     <w:uiPriority w:val="39"/>
     <w:unhideWhenUsed/>
@@ -12117,7 +12240,7 @@
   </w:style>
   <w:style w:type="paragraph" w:customStyle="1" w:styleId="CitaviLiteraturverzeichnis">
     <w:name w:val="Citavi Literaturverzeichnis"/>
-    <w:basedOn w:val="Standard"/>
+    <w:basedOn w:val="Normal"/>
     <w:rsid w:val="00E1073C"/>
     <w:pPr>
       <w:spacing w:after="120" w:line="240" w:lineRule="auto"/>
@@ -12129,10 +12252,10 @@
       <w:lang w:val="de-DE"/>
     </w:rPr>
   </w:style>
-  <w:style w:type="character" w:customStyle="1" w:styleId="berschrift3Zchn">
-    <w:name w:val="Überschrift 3 Zchn"/>
-    <w:basedOn w:val="Absatz-Standardschriftart"/>
-    <w:link w:val="berschrift3"/>
+  <w:style w:type="character" w:customStyle="1" w:styleId="Heading3Char">
+    <w:name w:val="Heading 3 Char"/>
+    <w:basedOn w:val="DefaultParagraphFont"/>
+    <w:link w:val="Heading3"/>
     <w:uiPriority w:val="9"/>
     <w:rsid w:val="00A85FAB"/>
     <w:rPr>
@@ -12142,10 +12265,10 @@
       <w:color w:val="4F81BD" w:themeColor="accent1"/>
     </w:rPr>
   </w:style>
-  <w:style w:type="paragraph" w:styleId="Verzeichnis3">
+  <w:style w:type="paragraph" w:styleId="TOC3">
     <w:name w:val="toc 3"/>
-    <w:basedOn w:val="Standard"/>
-    <w:next w:val="Standard"/>
+    <w:basedOn w:val="Normal"/>
+    <w:next w:val="Normal"/>
     <w:autoRedefine/>
     <w:uiPriority w:val="39"/>
     <w:unhideWhenUsed/>
@@ -12155,10 +12278,10 @@
       <w:ind w:left="440"/>
     </w:pPr>
   </w:style>
-  <w:style w:type="paragraph" w:styleId="Funotentext">
+  <w:style w:type="paragraph" w:styleId="FootnoteText">
     <w:name w:val="footnote text"/>
-    <w:basedOn w:val="Standard"/>
-    <w:link w:val="FunotentextZchn"/>
+    <w:basedOn w:val="Normal"/>
+    <w:link w:val="FootnoteTextChar"/>
     <w:uiPriority w:val="99"/>
     <w:semiHidden/>
     <w:unhideWhenUsed/>
@@ -12171,10 +12294,10 @@
       <w:szCs w:val="20"/>
     </w:rPr>
   </w:style>
-  <w:style w:type="character" w:customStyle="1" w:styleId="FunotentextZchn">
-    <w:name w:val="Fußnotentext Zchn"/>
-    <w:basedOn w:val="Absatz-Standardschriftart"/>
-    <w:link w:val="Funotentext"/>
+  <w:style w:type="character" w:customStyle="1" w:styleId="FootnoteTextChar">
+    <w:name w:val="Footnote Text Char"/>
+    <w:basedOn w:val="DefaultParagraphFont"/>
+    <w:link w:val="FootnoteText"/>
     <w:uiPriority w:val="99"/>
     <w:semiHidden/>
     <w:rsid w:val="004C16B7"/>
@@ -12183,9 +12306,9 @@
       <w:szCs w:val="20"/>
     </w:rPr>
   </w:style>
-  <w:style w:type="character" w:styleId="Funotenzeichen">
+  <w:style w:type="character" w:styleId="FootnoteReference">
     <w:name w:val="footnote reference"/>
-    <w:basedOn w:val="Absatz-Standardschriftart"/>
+    <w:basedOn w:val="DefaultParagraphFont"/>
     <w:uiPriority w:val="99"/>
     <w:semiHidden/>
     <w:unhideWhenUsed/>
@@ -12196,13 +12319,25 @@
   </w:style>
   <w:style w:type="character" w:customStyle="1" w:styleId="p-n-webname">
     <w:name w:val="p-n-webname"/>
-    <w:basedOn w:val="Absatz-Standardschriftart"/>
+    <w:basedOn w:val="DefaultParagraphFont"/>
     <w:rsid w:val="00331085"/>
   </w:style>
   <w:style w:type="character" w:customStyle="1" w:styleId="ml-scorer-evmin">
     <w:name w:val="ml-scorer-evmin"/>
-    <w:basedOn w:val="Absatz-Standardschriftart"/>
+    <w:basedOn w:val="DefaultParagraphFont"/>
     <w:rsid w:val="00331085"/>
+  </w:style>
+  <w:style w:type="character" w:styleId="FollowedHyperlink">
+    <w:name w:val="FollowedHyperlink"/>
+    <w:basedOn w:val="DefaultParagraphFont"/>
+    <w:uiPriority w:val="99"/>
+    <w:semiHidden/>
+    <w:unhideWhenUsed/>
+    <w:rsid w:val="00E55BE6"/>
+    <w:rPr>
+      <w:color w:val="800080" w:themeColor="followedHyperlink"/>
+      <w:u w:val="single"/>
+    </w:rPr>
   </w:style>
 </w:styles>
 </file>
@@ -12497,7 +12632,7 @@
 </file>
 
 <file path=customXml/itemProps1.xml><?xml version="1.0" encoding="utf-8"?>
-<ds:datastoreItem xmlns:ds="http://schemas.openxmlformats.org/officeDocument/2006/customXml" ds:itemID="{DBD2BD89-ED15-4983-AAD2-222E98722328}">
+<ds:datastoreItem xmlns:ds="http://schemas.openxmlformats.org/officeDocument/2006/customXml" ds:itemID="{65E7FFFD-31F9-434B-AE3A-ECF4C5E6BD71}">
   <ds:schemaRefs>
     <ds:schemaRef ds:uri="http://schemas.openxmlformats.org/officeDocument/2006/bibliography"/>
   </ds:schemaRefs>

</xml_diff>

<commit_message>
Small changes on presentation
</commit_message>
<xml_diff>
--- a/Task1_WG_RL.docx
+++ b/Task1_WG_RL.docx
@@ -10403,6 +10403,9 @@
       </w:hyperlink>
       <w:r>
         <w:t xml:space="preserve"> (work in progress)</w:t>
+      </w:r>
+      <w:r>
+        <w:t>.</w:t>
       </w:r>
       <w:bookmarkStart w:id="12" w:name="_GoBack"/>
       <w:bookmarkEnd w:id="12"/>
@@ -12632,7 +12635,7 @@
 </file>
 
 <file path=customXml/itemProps1.xml><?xml version="1.0" encoding="utf-8"?>
-<ds:datastoreItem xmlns:ds="http://schemas.openxmlformats.org/officeDocument/2006/customXml" ds:itemID="{65E7FFFD-31F9-434B-AE3A-ECF4C5E6BD71}">
+<ds:datastoreItem xmlns:ds="http://schemas.openxmlformats.org/officeDocument/2006/customXml" ds:itemID="{2472F5F8-7CF8-5446-AD2A-5968296F0CD8}">
   <ds:schemaRefs>
     <ds:schemaRef ds:uri="http://schemas.openxmlformats.org/officeDocument/2006/bibliography"/>
   </ds:schemaRefs>

</xml_diff>